<commit_message>
adding final version of ex2
</commit_message>
<xml_diff>
--- a/Oevelser/oevelse 1/Oevelse1.docx
+++ b/Oevelser/oevelse 1/Oevelse1.docx
@@ -851,7 +851,7 @@
           <v:shape id="_x0000_i1025" type="#_x0000_t75" style="width:111.75pt;height:23.85pt" o:ole="" fillcolor="window">
             <v:imagedata r:id="rId8" o:title=""/>
           </v:shape>
-          <o:OLEObject Type="Embed" ProgID="Equation.3" ShapeID="_x0000_i1025" DrawAspect="Content" ObjectID="_1527405235" r:id="rId9"/>
+          <o:OLEObject Type="Embed" ProgID="Equation.3" ShapeID="_x0000_i1025" DrawAspect="Content" ObjectID="_1527408493" r:id="rId9"/>
         </w:object>
       </w:r>
       <w:r>
@@ -1333,29 +1333,52 @@
     </w:p>
     <w:p>
       <w:pPr>
-        <w:ind w:left="1440"/>
-        <w:rPr>
-          <w:rFonts w:ascii="Times New Roman" w:hAnsi="Times New Roman"/>
-          <w:sz w:val="24"/>
-        </w:rPr>
-      </w:pPr>
-      <w:r>
-        <w:rPr>
-          <w:rFonts w:ascii="Times New Roman" w:hAnsi="Times New Roman"/>
-          <w:sz w:val="24"/>
-        </w:rPr>
-        <w:t>Sætter man R(s) = 0 kan man flytte G1(s) tilbage i tilbagekoblingen. Ved hjælp af feedback omskrivning får man:</w:t>
-      </w:r>
-    </w:p>
-    <w:p>
-      <w:pPr>
-        <w:ind w:left="1440"/>
-        <w:jc w:val="both"/>
-        <w:rPr>
-          <w:rFonts w:ascii="Times New Roman" w:hAnsi="Times New Roman"/>
-          <w:sz w:val="24"/>
-        </w:rPr>
-      </w:pPr>
+        <w:jc w:val="center"/>
+        <w:rPr>
+          <w:rFonts w:ascii="Times New Roman" w:hAnsi="Times New Roman"/>
+          <w:sz w:val="24"/>
+        </w:rPr>
+      </w:pPr>
+      <w:r>
+        <w:rPr>
+          <w:noProof/>
+        </w:rPr>
+        <w:drawing>
+          <wp:inline distT="0" distB="0" distL="0" distR="0" wp14:anchorId="16F4A964" wp14:editId="77DABCF7">
+            <wp:extent cx="6120130" cy="1539875"/>
+            <wp:effectExtent l="0" t="0" r="0" b="3175"/>
+            <wp:docPr id="3" name="Billede 3"/>
+            <wp:cNvGraphicFramePr>
+              <a:graphicFrameLocks xmlns:a="http://schemas.openxmlformats.org/drawingml/2006/main" noChangeAspect="1"/>
+            </wp:cNvGraphicFramePr>
+            <a:graphic xmlns:a="http://schemas.openxmlformats.org/drawingml/2006/main">
+              <a:graphicData uri="http://schemas.openxmlformats.org/drawingml/2006/picture">
+                <pic:pic xmlns:pic="http://schemas.openxmlformats.org/drawingml/2006/picture">
+                  <pic:nvPicPr>
+                    <pic:cNvPr id="1" name=""/>
+                    <pic:cNvPicPr/>
+                  </pic:nvPicPr>
+                  <pic:blipFill>
+                    <a:blip r:embed="rId12"/>
+                    <a:stretch>
+                      <a:fillRect/>
+                    </a:stretch>
+                  </pic:blipFill>
+                  <pic:spPr>
+                    <a:xfrm>
+                      <a:off x="0" y="0"/>
+                      <a:ext cx="6120130" cy="1539875"/>
+                    </a:xfrm>
+                    <a:prstGeom prst="rect">
+                      <a:avLst/>
+                    </a:prstGeom>
+                  </pic:spPr>
+                </pic:pic>
+              </a:graphicData>
+            </a:graphic>
+          </wp:inline>
+        </w:drawing>
+      </w:r>
     </w:p>
     <w:p>
       <w:pPr>
@@ -1369,6 +1392,135 @@
         <m:oMathParaPr>
           <m:jc m:val="left"/>
         </m:oMathParaPr>
+        <m:oMath>
+          <m:r>
+            <m:rPr>
+              <m:sty m:val="p"/>
+            </m:rPr>
+            <w:rPr>
+              <w:rFonts w:ascii="Times New Roman" w:hAnsi="Times New Roman"/>
+              <w:sz w:val="24"/>
+            </w:rPr>
+            <w:br/>
+          </m:r>
+        </m:oMath>
+      </m:oMathPara>
+    </w:p>
+    <w:p>
+      <w:pPr>
+        <w:numPr>
+          <w:ilvl w:val="0"/>
+          <w:numId w:val="5"/>
+        </w:numPr>
+        <w:rPr>
+          <w:rFonts w:ascii="Times New Roman" w:hAnsi="Times New Roman"/>
+          <w:sz w:val="24"/>
+        </w:rPr>
+      </w:pPr>
+      <w:r>
+        <w:rPr>
+          <w:rFonts w:ascii="Times New Roman" w:hAnsi="Times New Roman"/>
+          <w:sz w:val="24"/>
+        </w:rPr>
+        <w:t>Hvorledes kan G1(s) udformes, så fejlene reduceres</w:t>
+      </w:r>
+    </w:p>
+    <w:p>
+      <w:pPr>
+        <w:ind w:left="1440"/>
+        <w:rPr>
+          <w:rFonts w:ascii="Times New Roman" w:hAnsi="Times New Roman"/>
+          <w:sz w:val="24"/>
+        </w:rPr>
+      </w:pPr>
+    </w:p>
+    <w:p>
+      <w:pPr>
+        <w:ind w:left="1440"/>
+        <w:rPr>
+          <w:rFonts w:ascii="Times New Roman" w:hAnsi="Times New Roman"/>
+          <w:sz w:val="24"/>
+        </w:rPr>
+      </w:pPr>
+      <w:r>
+        <w:rPr>
+          <w:rFonts w:ascii="Times New Roman" w:hAnsi="Times New Roman"/>
+          <w:sz w:val="24"/>
+        </w:rPr>
+        <w:t>Hvis forstærkningen finder sted før forstyrrelsen indtræffer vil den samlede fejl som følge af forstærkningen minimeres.</w:t>
+      </w:r>
+      <w:r>
+        <w:rPr>
+          <w:rFonts w:ascii="Times New Roman" w:hAnsi="Times New Roman"/>
+          <w:sz w:val="24"/>
+        </w:rPr>
+        <w:br/>
+      </w:r>
+    </w:p>
+    <w:p>
+      <w:pPr>
+        <w:numPr>
+          <w:ilvl w:val="0"/>
+          <w:numId w:val="5"/>
+        </w:numPr>
+        <w:rPr>
+          <w:rFonts w:ascii="Times New Roman" w:hAnsi="Times New Roman"/>
+          <w:sz w:val="24"/>
+        </w:rPr>
+      </w:pPr>
+      <w:r>
+        <w:rPr>
+          <w:rFonts w:ascii="Times New Roman" w:hAnsi="Times New Roman"/>
+          <w:sz w:val="24"/>
+        </w:rPr>
+        <w:t>Hvorledes påvirker en forstyrrelse F1(s) eller F2(s) systemets fejl</w:t>
+      </w:r>
+      <w:r>
+        <w:rPr>
+          <w:rFonts w:ascii="Times New Roman" w:hAnsi="Times New Roman"/>
+          <w:sz w:val="24"/>
+        </w:rPr>
+        <w:br/>
+      </w:r>
+    </w:p>
+    <w:p>
+      <w:pPr>
+        <w:pStyle w:val="Listeafsnit"/>
+        <w:ind w:left="1440"/>
+        <w:rPr>
+          <w:rFonts w:ascii="Times New Roman" w:hAnsi="Times New Roman"/>
+          <w:sz w:val="24"/>
+        </w:rPr>
+      </w:pPr>
+      <w:r>
+        <w:rPr>
+          <w:rFonts w:ascii="Times New Roman" w:hAnsi="Times New Roman"/>
+          <w:sz w:val="24"/>
+        </w:rPr>
+        <w:t>Sætter man R(s) = 0 kan man flytte G1(s) tilbage i tilbagekoblingen. Ved hjælp af feedback omskrivning får man:</w:t>
+      </w:r>
+    </w:p>
+    <w:p>
+      <w:pPr>
+        <w:pStyle w:val="Listeafsnit"/>
+        <w:ind w:left="1440"/>
+        <w:jc w:val="both"/>
+        <w:rPr>
+          <w:rFonts w:ascii="Times New Roman" w:hAnsi="Times New Roman"/>
+          <w:sz w:val="24"/>
+        </w:rPr>
+      </w:pPr>
+    </w:p>
+    <w:p>
+      <w:pPr>
+        <w:pStyle w:val="Listeafsnit"/>
+        <w:ind w:left="1440"/>
+        <w:rPr>
+          <w:rFonts w:ascii="Times New Roman" w:hAnsi="Times New Roman"/>
+          <w:sz w:val="24"/>
+        </w:rPr>
+      </w:pPr>
+      <m:oMathPara>
         <m:oMath>
           <m:f>
             <m:fPr>
@@ -1502,101 +1654,23 @@
               </m:r>
             </m:den>
           </m:f>
-          <m:r>
-            <m:rPr>
-              <m:sty m:val="p"/>
-            </m:rPr>
-            <w:rPr>
-              <w:rFonts w:ascii="Times New Roman" w:hAnsi="Times New Roman"/>
-              <w:sz w:val="24"/>
-            </w:rPr>
-            <w:br/>
-          </m:r>
         </m:oMath>
       </m:oMathPara>
     </w:p>
     <w:p>
       <w:pPr>
-        <w:numPr>
-          <w:ilvl w:val="0"/>
-          <w:numId w:val="5"/>
-        </w:numPr>
-        <w:rPr>
-          <w:rFonts w:ascii="Times New Roman" w:hAnsi="Times New Roman"/>
-          <w:sz w:val="24"/>
-        </w:rPr>
-      </w:pPr>
-      <w:r>
-        <w:rPr>
-          <w:rFonts w:ascii="Times New Roman" w:hAnsi="Times New Roman"/>
-          <w:sz w:val="24"/>
-        </w:rPr>
-        <w:t>Hvorledes kan G1(s) udformes, så fejlene reduceres</w:t>
-      </w:r>
-    </w:p>
-    <w:p>
-      <w:pPr>
         <w:ind w:left="1440"/>
         <w:rPr>
           <w:rFonts w:ascii="Times New Roman" w:hAnsi="Times New Roman"/>
           <w:sz w:val="24"/>
         </w:rPr>
       </w:pPr>
-    </w:p>
-    <w:p>
-      <w:pPr>
-        <w:ind w:left="1440"/>
-        <w:rPr>
-          <w:rFonts w:ascii="Times New Roman" w:hAnsi="Times New Roman"/>
-          <w:sz w:val="24"/>
-        </w:rPr>
-      </w:pPr>
-      <w:r>
-        <w:rPr>
-          <w:rFonts w:ascii="Times New Roman" w:hAnsi="Times New Roman"/>
-          <w:sz w:val="24"/>
-        </w:rPr>
-        <w:t>Hvis forstærkningen finder sted før forstyrrelsen indtræffer vil den samlede fejl som følge af forstærkningen minimeres.</w:t>
-      </w:r>
-      <w:r>
-        <w:rPr>
-          <w:rFonts w:ascii="Times New Roman" w:hAnsi="Times New Roman"/>
+      <w:r>
+        <w:rPr>
           <w:sz w:val="24"/>
         </w:rPr>
         <w:br/>
       </w:r>
-    </w:p>
-    <w:p>
-      <w:pPr>
-        <w:numPr>
-          <w:ilvl w:val="0"/>
-          <w:numId w:val="5"/>
-        </w:numPr>
-        <w:rPr>
-          <w:rFonts w:ascii="Times New Roman" w:hAnsi="Times New Roman"/>
-          <w:sz w:val="24"/>
-        </w:rPr>
-      </w:pPr>
-      <w:r>
-        <w:rPr>
-          <w:rFonts w:ascii="Times New Roman" w:hAnsi="Times New Roman"/>
-          <w:sz w:val="24"/>
-        </w:rPr>
-        <w:t>Hvorledes påvirker en forstyrrelse F1(s) eller F2(s) systemets fejl</w:t>
-      </w:r>
-      <w:r>
-        <w:rPr>
-          <w:rFonts w:ascii="Times New Roman" w:hAnsi="Times New Roman"/>
-          <w:sz w:val="24"/>
-        </w:rPr>
-        <w:br/>
-      </w:r>
-      <w:r>
-        <w:rPr>
-          <w:sz w:val="24"/>
-        </w:rPr>
-        <w:br/>
-      </w:r>
       <w:r>
         <w:rPr>
           <w:rFonts w:ascii="Times New Roman" w:hAnsi="Times New Roman"/>
@@ -1617,6 +1691,7 @@
         <w:pStyle w:val="Overskrift1"/>
       </w:pPr>
       <w:r>
+        <w:lastRenderedPageBreak/>
         <w:t>Øvelsen</w:t>
       </w:r>
     </w:p>
@@ -1883,15 +1958,7 @@
           <w:rFonts w:ascii="Times New Roman" w:hAnsi="Times New Roman"/>
           <w:sz w:val="24"/>
         </w:rPr>
-        <w:t xml:space="preserve"> (s) kan bestemmes på flere måder. Den mest oplagte er måske identifikation ud fra et transientresponse, men også opmåling af amplitude og </w:t>
-      </w:r>
-      <w:r>
-        <w:rPr>
-          <w:rFonts w:ascii="Times New Roman" w:hAnsi="Times New Roman"/>
-          <w:sz w:val="24"/>
-        </w:rPr>
-        <w:lastRenderedPageBreak/>
-        <w:t xml:space="preserve">fasekarakteristik vil identificere systemet. Metoderne har hver sine fortrin, </w:t>
+        <w:t xml:space="preserve"> (s) kan bestemmes på flere måder. Den mest oplagte er måske identifikation ud fra et transientresponse, men også opmåling af amplitude og fasekarakteristik vil identificere systemet. Metoderne har hver sine fortrin, </w:t>
       </w:r>
       <w:r>
         <w:rPr>
@@ -2205,7 +2272,15 @@
           <w:rFonts w:ascii="Times New Roman" w:hAnsi="Times New Roman"/>
           <w:sz w:val="24"/>
         </w:rPr>
-        <w:t>DC-forstærkning og den størs</w:t>
+        <w:t>DC-</w:t>
+      </w:r>
+      <w:r>
+        <w:rPr>
+          <w:rFonts w:ascii="Times New Roman" w:hAnsi="Times New Roman"/>
+          <w:sz w:val="24"/>
+        </w:rPr>
+        <w:lastRenderedPageBreak/>
+        <w:t>forstærkning og den størs</w:t>
       </w:r>
       <w:r>
         <w:rPr>
@@ -2898,19 +2973,12 @@
                 </w:rPr>
                 <m:t>)</m:t>
               </m:r>
-              <m:r>
-                <m:rPr>
-                  <m:sty m:val="p"/>
-                </m:rPr>
-                <w:rPr>
-                  <w:rStyle w:val="Kommentarhenvisning"/>
-                </w:rPr>
-                <w:commentReference w:id="0"/>
-              </m:r>
             </m:den>
           </m:f>
         </m:oMath>
       </m:oMathPara>
+      <w:bookmarkStart w:id="0" w:name="_GoBack"/>
+      <w:bookmarkEnd w:id="0"/>
     </w:p>
     <w:p>
       <w:pPr>
@@ -2921,6 +2989,7 @@
         <w:rPr>
           <w:noProof/>
         </w:rPr>
+        <w:lastRenderedPageBreak/>
         <w:drawing>
           <wp:inline distT="0" distB="0" distL="0" distR="0" wp14:anchorId="50B09936" wp14:editId="21F29CC9">
             <wp:extent cx="6120130" cy="3021965"/>
@@ -2937,7 +3006,7 @@
                     <pic:cNvPicPr/>
                   </pic:nvPicPr>
                   <pic:blipFill>
-                    <a:blip r:embed="rId14"/>
+                    <a:blip r:embed="rId13"/>
                     <a:stretch>
                       <a:fillRect/>
                     </a:stretch>
@@ -2969,14 +3038,27 @@
       <w:r>
         <w:t xml:space="preserve">Figur </w:t>
       </w:r>
-      <w:fldSimple w:instr=" SEQ Figur \* ARABIC ">
-        <w:r>
-          <w:rPr>
-            <w:noProof/>
-          </w:rPr>
-          <w:t>1</w:t>
-        </w:r>
-      </w:fldSimple>
+      <w:r>
+        <w:fldChar w:fldCharType="begin"/>
+      </w:r>
+      <w:r>
+        <w:instrText xml:space="preserve"> SEQ Figur \* ARABIC </w:instrText>
+      </w:r>
+      <w:r>
+        <w:fldChar w:fldCharType="separate"/>
+      </w:r>
+      <w:r>
+        <w:rPr>
+          <w:noProof/>
+        </w:rPr>
+        <w:t>1</w:t>
+      </w:r>
+      <w:r>
+        <w:rPr>
+          <w:noProof/>
+        </w:rPr>
+        <w:fldChar w:fldCharType="end"/>
+      </w:r>
       <w:r>
         <w:t xml:space="preserve"> blackbox stepresponse. Orange viser steppet, blå viser stepresponse.</w:t>
       </w:r>
@@ -3002,7 +3084,6 @@
         <w:pStyle w:val="Overskrift3"/>
       </w:pPr>
       <w:r>
-        <w:lastRenderedPageBreak/>
         <w:t>2 Amplitude- og fasekarakteristik</w:t>
       </w:r>
     </w:p>
@@ -3329,6 +3410,7 @@
         <w:rPr>
           <w:noProof/>
         </w:rPr>
+        <w:lastRenderedPageBreak/>
         <w:drawing>
           <wp:inline distT="0" distB="0" distL="0" distR="0" wp14:anchorId="7375A1A2" wp14:editId="02C6C329">
             <wp:extent cx="6120130" cy="5997575"/>
@@ -3345,7 +3427,7 @@
                     <pic:cNvPicPr/>
                   </pic:nvPicPr>
                   <pic:blipFill>
-                    <a:blip r:embed="rId15"/>
+                    <a:blip r:embed="rId14"/>
                     <a:stretch>
                       <a:fillRect/>
                     </a:stretch>
@@ -3377,27 +3459,14 @@
       <w:r>
         <w:t xml:space="preserve">Figur </w:t>
       </w:r>
-      <w:r>
-        <w:fldChar w:fldCharType="begin"/>
-      </w:r>
-      <w:r>
-        <w:instrText xml:space="preserve"> SEQ Figur \* ARABIC </w:instrText>
-      </w:r>
-      <w:r>
-        <w:fldChar w:fldCharType="separate"/>
-      </w:r>
-      <w:r>
-        <w:rPr>
-          <w:noProof/>
-        </w:rPr>
-        <w:t>2</w:t>
-      </w:r>
-      <w:r>
-        <w:rPr>
-          <w:noProof/>
-        </w:rPr>
-        <w:fldChar w:fldCharType="end"/>
-      </w:r>
+      <w:fldSimple w:instr=" SEQ Figur \* ARABIC ">
+        <w:r>
+          <w:rPr>
+            <w:noProof/>
+          </w:rPr>
+          <w:t>2</w:t>
+        </w:r>
+      </w:fldSimple>
       <w:r>
         <w:t xml:space="preserve"> Amplitude karakteristik closed loop</w:t>
       </w:r>
@@ -3429,7 +3498,7 @@
                     <pic:cNvPicPr/>
                   </pic:nvPicPr>
                   <pic:blipFill>
-                    <a:blip r:embed="rId16"/>
+                    <a:blip r:embed="rId15"/>
                     <a:stretch>
                       <a:fillRect/>
                     </a:stretch>
@@ -3878,6 +3947,83 @@
                     <pic:cNvPicPr/>
                   </pic:nvPicPr>
                   <pic:blipFill>
+                    <a:blip r:embed="rId16"/>
+                    <a:stretch>
+                      <a:fillRect/>
+                    </a:stretch>
+                  </pic:blipFill>
+                  <pic:spPr>
+                    <a:xfrm>
+                      <a:off x="0" y="0"/>
+                      <a:ext cx="6120130" cy="3021965"/>
+                    </a:xfrm>
+                    <a:prstGeom prst="rect">
+                      <a:avLst/>
+                    </a:prstGeom>
+                  </pic:spPr>
+                </pic:pic>
+              </a:graphicData>
+            </a:graphic>
+          </wp:inline>
+        </w:drawing>
+      </w:r>
+    </w:p>
+    <w:p>
+      <w:pPr>
+        <w:pStyle w:val="Billedtekst"/>
+      </w:pPr>
+      <w:r>
+        <w:t xml:space="preserve">Figur </w:t>
+      </w:r>
+      <w:r>
+        <w:fldChar w:fldCharType="begin"/>
+      </w:r>
+      <w:r>
+        <w:instrText xml:space="preserve"> SEQ Figur \* ARABIC </w:instrText>
+      </w:r>
+      <w:r>
+        <w:fldChar w:fldCharType="separate"/>
+      </w:r>
+      <w:r>
+        <w:rPr>
+          <w:noProof/>
+        </w:rPr>
+        <w:t>4</w:t>
+      </w:r>
+      <w:r>
+        <w:rPr>
+          <w:noProof/>
+        </w:rPr>
+        <w:fldChar w:fldCharType="end"/>
+      </w:r>
+      <w:r>
+        <w:t>. Måling af stationær fejl Kp = 1</w:t>
+      </w:r>
+    </w:p>
+    <w:p>
+      <w:pPr>
+        <w:keepNext/>
+      </w:pPr>
+      <w:r>
+        <w:rPr>
+          <w:noProof/>
+        </w:rPr>
+        <w:drawing>
+          <wp:inline distT="0" distB="0" distL="0" distR="0" wp14:anchorId="5334C5A7" wp14:editId="2A8F7554">
+            <wp:extent cx="6120130" cy="3021965"/>
+            <wp:effectExtent l="0" t="0" r="0" b="6985"/>
+            <wp:docPr id="2" name="Picture 2"/>
+            <wp:cNvGraphicFramePr>
+              <a:graphicFrameLocks xmlns:a="http://schemas.openxmlformats.org/drawingml/2006/main" noChangeAspect="1"/>
+            </wp:cNvGraphicFramePr>
+            <a:graphic xmlns:a="http://schemas.openxmlformats.org/drawingml/2006/main">
+              <a:graphicData uri="http://schemas.openxmlformats.org/drawingml/2006/picture">
+                <pic:pic xmlns:pic="http://schemas.openxmlformats.org/drawingml/2006/picture">
+                  <pic:nvPicPr>
+                    <pic:cNvPr id="1" name=""/>
+                    <pic:cNvPicPr/>
+                  </pic:nvPicPr>
+                  <pic:blipFill>
                     <a:blip r:embed="rId17"/>
                     <a:stretch>
                       <a:fillRect/>
@@ -3911,11 +4057,20 @@
           <w:rPr>
             <w:noProof/>
           </w:rPr>
-          <w:t>4</w:t>
+          <w:t>5</w:t>
         </w:r>
       </w:fldSimple>
       <w:r>
-        <w:t>. Måling af stationær fejl Kp = 1</w:t>
+        <w:t>. Måling af stationær fejl Kp = 2.</w:t>
+      </w:r>
+    </w:p>
+    <w:p>
+      <w:pPr>
+        <w:pStyle w:val="Overskrift3"/>
+      </w:pPr>
+      <w:r>
+        <w:lastRenderedPageBreak/>
+        <w:t>Simulering</w:t>
       </w:r>
     </w:p>
     <w:p>
@@ -3927,10 +4082,10 @@
           <w:noProof/>
         </w:rPr>
         <w:drawing>
-          <wp:inline distT="0" distB="0" distL="0" distR="0" wp14:anchorId="5334C5A7" wp14:editId="2A8F7554">
-            <wp:extent cx="6120130" cy="3021965"/>
-            <wp:effectExtent l="0" t="0" r="0" b="6985"/>
-            <wp:docPr id="2" name="Picture 2"/>
+          <wp:inline distT="0" distB="0" distL="0" distR="0" wp14:anchorId="68428C9C" wp14:editId="14391AD0">
+            <wp:extent cx="6120130" cy="3957955"/>
+            <wp:effectExtent l="0" t="0" r="0" b="4445"/>
+            <wp:docPr id="8" name="Picture 8"/>
             <wp:cNvGraphicFramePr>
               <a:graphicFrameLocks xmlns:a="http://schemas.openxmlformats.org/drawingml/2006/main" noChangeAspect="1"/>
             </wp:cNvGraphicFramePr>
@@ -3950,7 +4105,7 @@
                   <pic:spPr>
                     <a:xfrm>
                       <a:off x="0" y="0"/>
-                      <a:ext cx="6120130" cy="3021965"/>
+                      <a:ext cx="6120130" cy="3957955"/>
                     </a:xfrm>
                     <a:prstGeom prst="rect">
                       <a:avLst/>
@@ -3970,53 +4125,32 @@
       <w:r>
         <w:t xml:space="preserve">Figur </w:t>
       </w:r>
-      <w:r>
-        <w:fldChar w:fldCharType="begin"/>
-      </w:r>
-      <w:r>
-        <w:instrText xml:space="preserve"> SEQ Figur \* ARABIC </w:instrText>
-      </w:r>
-      <w:r>
-        <w:fldChar w:fldCharType="separate"/>
-      </w:r>
+      <w:fldSimple w:instr=" SEQ Figur \* ARABIC ">
+        <w:r>
+          <w:rPr>
+            <w:noProof/>
+          </w:rPr>
+          <w:t>6</w:t>
+        </w:r>
+      </w:fldSimple>
+      <w:r>
+        <w:t xml:space="preserve"> bodeplot af simuleret- og målt resultat</w:t>
+      </w:r>
+    </w:p>
+    <w:p>
+      <w:pPr>
+        <w:keepNext/>
+      </w:pPr>
       <w:r>
         <w:rPr>
           <w:noProof/>
         </w:rPr>
-        <w:t>5</w:t>
-      </w:r>
-      <w:r>
-        <w:rPr>
-          <w:noProof/>
-        </w:rPr>
-        <w:fldChar w:fldCharType="end"/>
-      </w:r>
-      <w:r>
-        <w:t>. Måling af stationær fejl Kp = 2.</w:t>
-      </w:r>
-    </w:p>
-    <w:p>
-      <w:pPr>
-        <w:pStyle w:val="Overskrift3"/>
-      </w:pPr>
-      <w:r>
         <w:lastRenderedPageBreak/>
-        <w:t>Simulering</w:t>
-      </w:r>
-    </w:p>
-    <w:p>
-      <w:pPr>
-        <w:keepNext/>
-      </w:pPr>
-      <w:r>
-        <w:rPr>
-          <w:noProof/>
-        </w:rPr>
         <w:drawing>
-          <wp:inline distT="0" distB="0" distL="0" distR="0" wp14:anchorId="68428C9C" wp14:editId="14391AD0">
-            <wp:extent cx="6120130" cy="3957955"/>
-            <wp:effectExtent l="0" t="0" r="0" b="4445"/>
-            <wp:docPr id="8" name="Picture 8"/>
+          <wp:inline distT="0" distB="0" distL="0" distR="0" wp14:anchorId="4E60A92A" wp14:editId="6D469376">
+            <wp:extent cx="5353050" cy="4819650"/>
+            <wp:effectExtent l="0" t="0" r="0" b="0"/>
+            <wp:docPr id="9" name="Picture 9"/>
             <wp:cNvGraphicFramePr>
               <a:graphicFrameLocks xmlns:a="http://schemas.openxmlformats.org/drawingml/2006/main" noChangeAspect="1"/>
             </wp:cNvGraphicFramePr>
@@ -4036,85 +4170,6 @@
                   <pic:spPr>
                     <a:xfrm>
                       <a:off x="0" y="0"/>
-                      <a:ext cx="6120130" cy="3957955"/>
-                    </a:xfrm>
-                    <a:prstGeom prst="rect">
-                      <a:avLst/>
-                    </a:prstGeom>
-                  </pic:spPr>
-                </pic:pic>
-              </a:graphicData>
-            </a:graphic>
-          </wp:inline>
-        </w:drawing>
-      </w:r>
-    </w:p>
-    <w:p>
-      <w:pPr>
-        <w:pStyle w:val="Billedtekst"/>
-      </w:pPr>
-      <w:r>
-        <w:t xml:space="preserve">Figur </w:t>
-      </w:r>
-      <w:r>
-        <w:fldChar w:fldCharType="begin"/>
-      </w:r>
-      <w:r>
-        <w:instrText xml:space="preserve"> SEQ Figur \* ARABIC </w:instrText>
-      </w:r>
-      <w:r>
-        <w:fldChar w:fldCharType="separate"/>
-      </w:r>
-      <w:r>
-        <w:rPr>
-          <w:noProof/>
-        </w:rPr>
-        <w:t>6</w:t>
-      </w:r>
-      <w:r>
-        <w:rPr>
-          <w:noProof/>
-        </w:rPr>
-        <w:fldChar w:fldCharType="end"/>
-      </w:r>
-      <w:r>
-        <w:t xml:space="preserve"> bodeplot af simuleret- og målt resultat</w:t>
-      </w:r>
-    </w:p>
-    <w:p>
-      <w:pPr>
-        <w:keepNext/>
-      </w:pPr>
-      <w:bookmarkStart w:id="1" w:name="_GoBack"/>
-      <w:r>
-        <w:rPr>
-          <w:noProof/>
-        </w:rPr>
-        <w:lastRenderedPageBreak/>
-        <w:drawing>
-          <wp:inline distT="0" distB="0" distL="0" distR="0" wp14:anchorId="4E60A92A" wp14:editId="6D469376">
-            <wp:extent cx="5353050" cy="4819650"/>
-            <wp:effectExtent l="0" t="0" r="0" b="0"/>
-            <wp:docPr id="9" name="Picture 9"/>
-            <wp:cNvGraphicFramePr>
-              <a:graphicFrameLocks xmlns:a="http://schemas.openxmlformats.org/drawingml/2006/main" noChangeAspect="1"/>
-            </wp:cNvGraphicFramePr>
-            <a:graphic xmlns:a="http://schemas.openxmlformats.org/drawingml/2006/main">
-              <a:graphicData uri="http://schemas.openxmlformats.org/drawingml/2006/picture">
-                <pic:pic xmlns:pic="http://schemas.openxmlformats.org/drawingml/2006/picture">
-                  <pic:nvPicPr>
-                    <pic:cNvPr id="1" name=""/>
-                    <pic:cNvPicPr/>
-                  </pic:nvPicPr>
-                  <pic:blipFill>
-                    <a:blip r:embed="rId20"/>
-                    <a:stretch>
-                      <a:fillRect/>
-                    </a:stretch>
-                  </pic:blipFill>
-                  <pic:spPr>
-                    <a:xfrm>
-                      <a:off x="0" y="0"/>
                       <a:ext cx="5353050" cy="4819650"/>
                     </a:xfrm>
                     <a:prstGeom prst="rect">
@@ -4127,7 +4182,6 @@
           </wp:inline>
         </w:drawing>
       </w:r>
-      <w:bookmarkEnd w:id="1"/>
     </w:p>
     <w:p>
       <w:pPr>
@@ -4136,34 +4190,21 @@
       <w:r>
         <w:t xml:space="preserve">Figur </w:t>
       </w:r>
-      <w:r>
-        <w:fldChar w:fldCharType="begin"/>
-      </w:r>
-      <w:r>
-        <w:instrText xml:space="preserve"> SEQ Figur \* ARABIC </w:instrText>
-      </w:r>
-      <w:r>
-        <w:fldChar w:fldCharType="separate"/>
-      </w:r>
-      <w:r>
-        <w:rPr>
-          <w:noProof/>
-        </w:rPr>
-        <w:t>7</w:t>
-      </w:r>
-      <w:r>
-        <w:rPr>
-          <w:noProof/>
-        </w:rPr>
-        <w:fldChar w:fldCharType="end"/>
-      </w:r>
+      <w:fldSimple w:instr=" SEQ Figur \* ARABIC ">
+        <w:r>
+          <w:rPr>
+            <w:noProof/>
+          </w:rPr>
+          <w:t>7</w:t>
+        </w:r>
+      </w:fldSimple>
       <w:r>
         <w:t xml:space="preserve"> Simulering af steprespons i Matlab. Kurverne er baseret på den forventede overføringsfunktion og den målte overføringsfunktion.</w:t>
       </w:r>
     </w:p>
     <w:sectPr>
-      <w:headerReference w:type="default" r:id="rId21"/>
-      <w:footerReference w:type="default" r:id="rId22"/>
+      <w:headerReference w:type="default" r:id="rId20"/>
+      <w:footerReference w:type="default" r:id="rId21"/>
       <w:pgSz w:w="11906" w:h="16838"/>
       <w:pgMar w:top="1701" w:right="1134" w:bottom="1701" w:left="1134" w:header="708" w:footer="708" w:gutter="0"/>
       <w:cols w:space="708"/>
@@ -4171,33 +4212,6 @@
     </w:sectPr>
   </w:body>
 </w:document>
-</file>
-
-<file path=word/comments.xml><?xml version="1.0" encoding="utf-8"?>
-<w:comments xmlns:wpc="http://schemas.microsoft.com/office/word/2010/wordprocessingCanvas" xmlns:cx="http://schemas.microsoft.com/office/drawing/2014/chartex" xmlns:cx1="http://schemas.microsoft.com/office/drawing/2015/9/8/chartex" xmlns:mc="http://schemas.openxmlformats.org/markup-compatibility/2006" xmlns:o="urn:schemas-microsoft-com:office:office" xmlns:r="http://schemas.openxmlformats.org/officeDocument/2006/relationships" xmlns:m="http://schemas.openxmlformats.org/officeDocument/2006/math" xmlns:v="urn:schemas-microsoft-com:vml" xmlns:wp14="http://schemas.microsoft.com/office/word/2010/wordprocessingDrawing" xmlns:wp="http://schemas.openxmlformats.org/drawingml/2006/wordprocessingDrawing" xmlns:w10="urn:schemas-microsoft-com:office:word" xmlns:w="http://schemas.openxmlformats.org/wordprocessingml/2006/main" xmlns:w14="http://schemas.microsoft.com/office/word/2010/wordml" xmlns:w15="http://schemas.microsoft.com/office/word/2012/wordml" xmlns:w16se="http://schemas.microsoft.com/office/word/2015/wordml/symex" xmlns:wpg="http://schemas.microsoft.com/office/word/2010/wordprocessingGroup" xmlns:wpi="http://schemas.microsoft.com/office/word/2010/wordprocessingInk" xmlns:wne="http://schemas.microsoft.com/office/word/2006/wordml" xmlns:wps="http://schemas.microsoft.com/office/word/2010/wordprocessingShape" mc:Ignorable="w14 w15 w16se wp14">
-  <w:comment w:id="0" w:author="Christian Legaard" w:date="2016-06-12T15:53:00Z" w:initials="CL">
-    <w:p>
-      <w:pPr>
-        <w:pStyle w:val="Kommentartekst"/>
-      </w:pPr>
-      <w:r>
-        <w:rPr>
-          <w:rStyle w:val="Kommentarhenvisning"/>
-        </w:rPr>
-        <w:annotationRef/>
-      </w:r>
-      <w:r>
-        <w:t xml:space="preserve">Er openloop systemet også et 2-ordens. Hvis ja, hvorfor er der så ikke et offset ligesom når der er feedback </w:t>
-      </w:r>
-    </w:p>
-  </w:comment>
-</w:comments>
-</file>
-
-<file path=word/commentsExtended.xml><?xml version="1.0" encoding="utf-8"?>
-<w15:commentsEx xmlns:wpc="http://schemas.microsoft.com/office/word/2010/wordprocessingCanvas" xmlns:cx="http://schemas.microsoft.com/office/drawing/2014/chartex" xmlns:cx1="http://schemas.microsoft.com/office/drawing/2015/9/8/chartex" xmlns:mc="http://schemas.openxmlformats.org/markup-compatibility/2006" xmlns:o="urn:schemas-microsoft-com:office:office" xmlns:r="http://schemas.openxmlformats.org/officeDocument/2006/relationships" xmlns:m="http://schemas.openxmlformats.org/officeDocument/2006/math" xmlns:v="urn:schemas-microsoft-com:vml" xmlns:wp14="http://schemas.microsoft.com/office/word/2010/wordprocessingDrawing" xmlns:wp="http://schemas.openxmlformats.org/drawingml/2006/wordprocessingDrawing" xmlns:w10="urn:schemas-microsoft-com:office:word" xmlns:w="http://schemas.openxmlformats.org/wordprocessingml/2006/main" xmlns:w14="http://schemas.microsoft.com/office/word/2010/wordml" xmlns:w15="http://schemas.microsoft.com/office/word/2012/wordml" xmlns:w16se="http://schemas.microsoft.com/office/word/2015/wordml/symex" xmlns:wpg="http://schemas.microsoft.com/office/word/2010/wordprocessingGroup" xmlns:wpi="http://schemas.microsoft.com/office/word/2010/wordprocessingInk" xmlns:wne="http://schemas.microsoft.com/office/word/2006/wordml" xmlns:wps="http://schemas.microsoft.com/office/word/2010/wordprocessingShape" mc:Ignorable="w14 w15 w16se wp14">
-  <w15:commentEx w15:paraId="5C94F34D" w15:done="0"/>
-</w15:commentsEx>
 </file>
 
 <file path=word/endnotes.xml><?xml version="1.0" encoding="utf-8"?>
@@ -4253,7 +4267,7 @@
           <w:rPr>
             <w:noProof/>
           </w:rPr>
-          <w:t>9</w:t>
+          <w:t>5</w:t>
         </w:r>
         <w:r>
           <w:rPr>
@@ -5084,14 +5098,6 @@
     <w:abstractNumId w:val="6"/>
   </w:num>
 </w:numbering>
-</file>
-
-<file path=word/people.xml><?xml version="1.0" encoding="utf-8"?>
-<w15:people xmlns:wpc="http://schemas.microsoft.com/office/word/2010/wordprocessingCanvas" xmlns:cx="http://schemas.microsoft.com/office/drawing/2014/chartex" xmlns:cx1="http://schemas.microsoft.com/office/drawing/2015/9/8/chartex" xmlns:mc="http://schemas.openxmlformats.org/markup-compatibility/2006" xmlns:o="urn:schemas-microsoft-com:office:office" xmlns:r="http://schemas.openxmlformats.org/officeDocument/2006/relationships" xmlns:m="http://schemas.openxmlformats.org/officeDocument/2006/math" xmlns:v="urn:schemas-microsoft-com:vml" xmlns:wp14="http://schemas.microsoft.com/office/word/2010/wordprocessingDrawing" xmlns:wp="http://schemas.openxmlformats.org/drawingml/2006/wordprocessingDrawing" xmlns:w10="urn:schemas-microsoft-com:office:word" xmlns:w="http://schemas.openxmlformats.org/wordprocessingml/2006/main" xmlns:w14="http://schemas.microsoft.com/office/word/2010/wordml" xmlns:w15="http://schemas.microsoft.com/office/word/2012/wordml" xmlns:w16se="http://schemas.microsoft.com/office/word/2015/wordml/symex" xmlns:wpg="http://schemas.microsoft.com/office/word/2010/wordprocessingGroup" xmlns:wpi="http://schemas.microsoft.com/office/word/2010/wordprocessingInk" xmlns:wne="http://schemas.microsoft.com/office/word/2006/wordml" xmlns:wps="http://schemas.microsoft.com/office/word/2010/wordprocessingShape" mc:Ignorable="w14 w15 w16se wp14">
-  <w15:person w15:author="Christian Legaard">
-    <w15:presenceInfo w15:providerId="Windows Live" w15:userId="cbac4fb595cc94ea"/>
-  </w15:person>
-</w15:people>
 </file>
 
 <file path=word/styles.xml><?xml version="1.0" encoding="utf-8"?>

</xml_diff>